<commit_message>
Update CS119.2 - Project Proposal .docx
updated base from the consiltation (added the 2 other entities along with the repositories, component, and controller counterparts)
</commit_message>
<xml_diff>
--- a/CS119.2 - Project Proposal .docx
+++ b/CS119.2 - Project Proposal .docx
@@ -83,15 +83,7 @@
         <w:rPr>
           <w:b/>
         </w:rPr>
-        <w:t xml:space="preserve">Internal Deadline: 20 Nov, 11AM </w:t>
-      </w:r>
-      <w:bookmarkStart w:id="0" w:name="_GoBack"/>
-      <w:bookmarkEnd w:id="0"/>
-      <w:r>
-        <w:rPr>
-          <w:b/>
-        </w:rPr>
-        <w:t>- 1PM</w:t>
+        <w:t>Internal Deadline: 20 Nov, 11AM - 1PM</w:t>
       </w:r>
     </w:p>
     <w:p/>
@@ -362,6 +354,17 @@
         <w:t>, which enables the user to view the events of the inputted organization acronym for a span of time (either a month or a semester)</w:t>
       </w:r>
     </w:p>
+    <w:p>
+      <w:pPr>
+        <w:numPr>
+          <w:ilvl w:val="0"/>
+          <w:numId w:val="2"/>
+        </w:numPr>
+      </w:pPr>
+      <w:r>
+        <w:t>The controller will have login, which enables a user to login to the system before anything else</w:t>
+      </w:r>
+    </w:p>
     <w:p/>
     <w:p>
       <w:r>
@@ -450,6 +453,17 @@
         <w:t xml:space="preserve"> component will have methods that can query the inputted the event and either delete or update the details about it</w:t>
       </w:r>
     </w:p>
+    <w:p>
+      <w:pPr>
+        <w:numPr>
+          <w:ilvl w:val="0"/>
+          <w:numId w:val="5"/>
+        </w:numPr>
+      </w:pPr>
+      <w:r>
+        <w:t>An additional Login component will justify the authentication of the user</w:t>
+      </w:r>
+    </w:p>
     <w:p/>
     <w:p>
       <w:r>
@@ -591,7 +605,12 @@
         </w:numPr>
       </w:pPr>
       <w:r>
-        <w:t xml:space="preserve">Suppose we have a database of venues around Ateneo, then we can set a Venue entity with the following columns: </w:t>
+        <w:t>Suppose we have a database of users who will interact with the system, then we can set a</w:t>
+      </w:r>
+      <w:bookmarkStart w:id="0" w:name="_GoBack"/>
+      <w:bookmarkEnd w:id="0"/>
+      <w:r>
+        <w:t xml:space="preserve"> User Entity with the following columns:</w:t>
       </w:r>
     </w:p>
     <w:p>
@@ -603,12 +622,9 @@
       </w:pPr>
       <w:proofErr w:type="spellStart"/>
       <w:r>
-        <w:t>venue_id</w:t>
-      </w:r>
-      <w:proofErr w:type="spellEnd"/>
-      <w:r>
-        <w:t xml:space="preserve">, </w:t>
-      </w:r>
+        <w:t>user_id</w:t>
+      </w:r>
+      <w:proofErr w:type="spellEnd"/>
     </w:p>
     <w:p>
       <w:pPr>
@@ -619,12 +635,9 @@
       </w:pPr>
       <w:proofErr w:type="spellStart"/>
       <w:r>
-        <w:t>venue_name</w:t>
-      </w:r>
-      <w:proofErr w:type="spellEnd"/>
-      <w:r>
-        <w:t xml:space="preserve">, </w:t>
-      </w:r>
+        <w:t>user_name</w:t>
+      </w:r>
+      <w:proofErr w:type="spellEnd"/>
     </w:p>
     <w:p>
       <w:pPr>
@@ -635,11 +648,19 @@
       </w:pPr>
       <w:proofErr w:type="spellStart"/>
       <w:r>
-        <w:t>venue_buildingName</w:t>
-      </w:r>
-      <w:proofErr w:type="spellEnd"/>
-      <w:r>
-        <w:t xml:space="preserve">, </w:t>
+        <w:t>user_password</w:t>
+      </w:r>
+      <w:proofErr w:type="spellEnd"/>
+    </w:p>
+    <w:p>
+      <w:pPr>
+        <w:numPr>
+          <w:ilvl w:val="0"/>
+          <w:numId w:val="3"/>
+        </w:numPr>
+      </w:pPr>
+      <w:r>
+        <w:t>Along with the user entity, we will also have a Token Entity with the following columns:</w:t>
       </w:r>
     </w:p>
     <w:p>
@@ -651,7 +672,7 @@
       </w:pPr>
       <w:proofErr w:type="spellStart"/>
       <w:r>
-        <w:t>venue_roomNumber</w:t>
+        <w:t>token_id</w:t>
       </w:r>
       <w:proofErr w:type="spellEnd"/>
     </w:p>
@@ -664,25 +685,24 @@
       </w:pPr>
       <w:proofErr w:type="spellStart"/>
       <w:r>
-        <w:t>venue_hasAircon</w:t>
-      </w:r>
-      <w:proofErr w:type="spellEnd"/>
-      <w:r>
-        <w:t xml:space="preserve"> (where it is a </w:t>
-      </w:r>
-      <w:proofErr w:type="spellStart"/>
-      <w:r>
-        <w:t>boolean</w:t>
-      </w:r>
-      <w:proofErr w:type="spellEnd"/>
-      <w:r>
-        <w:t xml:space="preserve"> of Yes an</w:t>
-      </w:r>
-      <w:r>
-        <w:t xml:space="preserve">d </w:t>
-      </w:r>
-      <w:r>
-        <w:t>No if aircon exists in the venue)</w:t>
+        <w:t>token_code</w:t>
+      </w:r>
+      <w:proofErr w:type="spellEnd"/>
+    </w:p>
+    <w:p>
+      <w:pPr>
+        <w:numPr>
+          <w:ilvl w:val="1"/>
+          <w:numId w:val="3"/>
+        </w:numPr>
+      </w:pPr>
+      <w:proofErr w:type="spellStart"/>
+      <w:r>
+        <w:t>user_id</w:t>
+      </w:r>
+      <w:proofErr w:type="spellEnd"/>
+      <w:r>
+        <w:t xml:space="preserve"> (as foreign key)</w:t>
       </w:r>
     </w:p>
     <w:p>
@@ -693,23 +713,8 @@
         </w:numPr>
       </w:pPr>
       <w:r>
-        <w:t xml:space="preserve">Suppose we have a database of organizations in Ateneo, then we can set </w:t>
-      </w:r>
-      <w:proofErr w:type="gramStart"/>
-      <w:r>
-        <w:t>a</w:t>
-      </w:r>
-      <w:proofErr w:type="gramEnd"/>
-      <w:r>
-        <w:t xml:space="preserve"> </w:t>
-      </w:r>
-      <w:proofErr w:type="spellStart"/>
-      <w:r>
-        <w:t>Ateneo_Org</w:t>
-      </w:r>
-      <w:proofErr w:type="spellEnd"/>
-      <w:r>
-        <w:t xml:space="preserve"> entity with the following columns:</w:t>
+        <w:lastRenderedPageBreak/>
+        <w:t xml:space="preserve">Suppose we have a database of venues around Ateneo, then we can set a Venue entity with the following columns: </w:t>
       </w:r>
     </w:p>
     <w:p>
@@ -721,9 +726,12 @@
       </w:pPr>
       <w:proofErr w:type="spellStart"/>
       <w:r>
-        <w:t>Org_id</w:t>
-      </w:r>
-      <w:proofErr w:type="spellEnd"/>
+        <w:t>venue_id</w:t>
+      </w:r>
+      <w:proofErr w:type="spellEnd"/>
+      <w:r>
+        <w:t xml:space="preserve">, </w:t>
+      </w:r>
     </w:p>
     <w:p>
       <w:pPr>
@@ -734,9 +742,12 @@
       </w:pPr>
       <w:proofErr w:type="spellStart"/>
       <w:r>
-        <w:t>Org_name</w:t>
-      </w:r>
-      <w:proofErr w:type="spellEnd"/>
+        <w:t>venue_name</w:t>
+      </w:r>
+      <w:proofErr w:type="spellEnd"/>
+      <w:r>
+        <w:t xml:space="preserve">, </w:t>
+      </w:r>
     </w:p>
     <w:p>
       <w:pPr>
@@ -747,9 +758,12 @@
       </w:pPr>
       <w:proofErr w:type="spellStart"/>
       <w:r>
-        <w:t>Org_acronym</w:t>
-      </w:r>
-      <w:proofErr w:type="spellEnd"/>
+        <w:t>venue_buildingName</w:t>
+      </w:r>
+      <w:proofErr w:type="spellEnd"/>
+      <w:r>
+        <w:t xml:space="preserve">, </w:t>
+      </w:r>
     </w:p>
     <w:p>
       <w:pPr>
@@ -760,8 +774,20 @@
       </w:pPr>
       <w:proofErr w:type="spellStart"/>
       <w:r>
-        <w:lastRenderedPageBreak/>
-        <w:t>Org_accreditation</w:t>
+        <w:t>venue_roomNumber</w:t>
+      </w:r>
+      <w:proofErr w:type="spellEnd"/>
+    </w:p>
+    <w:p>
+      <w:pPr>
+        <w:numPr>
+          <w:ilvl w:val="1"/>
+          <w:numId w:val="3"/>
+        </w:numPr>
+      </w:pPr>
+      <w:proofErr w:type="spellStart"/>
+      <w:r>
+        <w:t>venue_hasAircon</w:t>
       </w:r>
       <w:proofErr w:type="spellEnd"/>
       <w:r>
@@ -773,7 +799,13 @@
       </w:r>
       <w:proofErr w:type="spellEnd"/>
       <w:r>
-        <w:t xml:space="preserve"> of Yes and No if its accredited or emerging)</w:t>
+        <w:t xml:space="preserve"> of Yes an</w:t>
+      </w:r>
+      <w:r>
+        <w:t xml:space="preserve">d </w:t>
+      </w:r>
+      <w:r>
+        <w:t>No if aircon exists in the venue)</w:t>
       </w:r>
     </w:p>
     <w:p>
@@ -784,7 +816,86 @@
         </w:numPr>
       </w:pPr>
       <w:r>
-        <w:t>We will have getter/setters for these new entities</w:t>
+        <w:t xml:space="preserve">Suppose we have a database of organizations in Ateneo, then we can set </w:t>
+      </w:r>
+      <w:proofErr w:type="gramStart"/>
+      <w:r>
+        <w:t>a</w:t>
+      </w:r>
+      <w:proofErr w:type="gramEnd"/>
+      <w:r>
+        <w:t xml:space="preserve"> </w:t>
+      </w:r>
+      <w:proofErr w:type="spellStart"/>
+      <w:r>
+        <w:t>Ateneo_Org</w:t>
+      </w:r>
+      <w:proofErr w:type="spellEnd"/>
+      <w:r>
+        <w:t xml:space="preserve"> entity with the following columns:</w:t>
+      </w:r>
+    </w:p>
+    <w:p>
+      <w:pPr>
+        <w:numPr>
+          <w:ilvl w:val="1"/>
+          <w:numId w:val="3"/>
+        </w:numPr>
+      </w:pPr>
+      <w:proofErr w:type="spellStart"/>
+      <w:r>
+        <w:t>Org_id</w:t>
+      </w:r>
+      <w:proofErr w:type="spellEnd"/>
+    </w:p>
+    <w:p>
+      <w:pPr>
+        <w:numPr>
+          <w:ilvl w:val="1"/>
+          <w:numId w:val="3"/>
+        </w:numPr>
+      </w:pPr>
+      <w:proofErr w:type="spellStart"/>
+      <w:r>
+        <w:t>Org_name</w:t>
+      </w:r>
+      <w:proofErr w:type="spellEnd"/>
+    </w:p>
+    <w:p>
+      <w:pPr>
+        <w:numPr>
+          <w:ilvl w:val="1"/>
+          <w:numId w:val="3"/>
+        </w:numPr>
+      </w:pPr>
+      <w:proofErr w:type="spellStart"/>
+      <w:r>
+        <w:t>Org_acronym</w:t>
+      </w:r>
+      <w:proofErr w:type="spellEnd"/>
+    </w:p>
+    <w:p>
+      <w:pPr>
+        <w:numPr>
+          <w:ilvl w:val="1"/>
+          <w:numId w:val="3"/>
+        </w:numPr>
+      </w:pPr>
+      <w:proofErr w:type="spellStart"/>
+      <w:r>
+        <w:t>Org_accreditation</w:t>
+      </w:r>
+      <w:proofErr w:type="spellEnd"/>
+      <w:r>
+        <w:t xml:space="preserve"> (where it is a </w:t>
+      </w:r>
+      <w:proofErr w:type="spellStart"/>
+      <w:r>
+        <w:t>boolean</w:t>
+      </w:r>
+      <w:proofErr w:type="spellEnd"/>
+      <w:r>
+        <w:t xml:space="preserve"> of Yes and No if its accredited or emerging)</w:t>
       </w:r>
     </w:p>
     <w:p>
@@ -795,13 +906,49 @@
         </w:numPr>
       </w:pPr>
       <w:r>
-        <w:t xml:space="preserve">We will create </w:t>
+        <w:t>We will have getter/setters for these new entities</w:t>
+      </w:r>
+    </w:p>
+    <w:p>
+      <w:pPr>
+        <w:numPr>
+          <w:ilvl w:val="0"/>
+          <w:numId w:val="3"/>
+        </w:numPr>
+      </w:pPr>
+      <w:r>
+        <w:t>We will create</w:t>
+      </w:r>
+      <w:r>
+        <w:t xml:space="preserve"> </w:t>
+      </w:r>
+      <w:proofErr w:type="spellStart"/>
+      <w:r>
+        <w:t>UserRepository</w:t>
+      </w:r>
+      <w:proofErr w:type="spellEnd"/>
+      <w:r>
+        <w:t xml:space="preserve">, </w:t>
+      </w:r>
+      <w:proofErr w:type="spellStart"/>
+      <w:r>
+        <w:t>TokenRepository</w:t>
+      </w:r>
+      <w:proofErr w:type="spellEnd"/>
+      <w:r>
+        <w:t>,</w:t>
+      </w:r>
+      <w:r>
+        <w:t xml:space="preserve"> </w:t>
       </w:r>
       <w:proofErr w:type="spellStart"/>
       <w:r>
         <w:t>VenueRepository</w:t>
       </w:r>
       <w:proofErr w:type="spellEnd"/>
+      <w:r>
+        <w:t>,</w:t>
+      </w:r>
       <w:r>
         <w:t xml:space="preserve"> and </w:t>
       </w:r>
@@ -823,19 +970,11 @@
       </w:pPr>
       <w:proofErr w:type="spellStart"/>
       <w:r>
-        <w:t>VenueRepository</w:t>
-      </w:r>
-      <w:proofErr w:type="spellEnd"/>
-      <w:r>
-        <w:t xml:space="preserve"> will have </w:t>
-      </w:r>
-      <w:proofErr w:type="spellStart"/>
-      <w:r>
-        <w:t>findByVenueName</w:t>
-      </w:r>
-      <w:proofErr w:type="spellEnd"/>
-      <w:r>
-        <w:t xml:space="preserve"> for the controller to return the list of events held in that venue for a specific time span</w:t>
+        <w:t>UserRepository</w:t>
+      </w:r>
+      <w:proofErr w:type="spellEnd"/>
+      <w:r>
+        <w:t xml:space="preserve"> will have methods that will verify the authentication of the user</w:t>
       </w:r>
     </w:p>
     <w:p>
@@ -847,6 +986,54 @@
       </w:pPr>
       <w:proofErr w:type="spellStart"/>
       <w:r>
+        <w:t>TokenRepository</w:t>
+      </w:r>
+      <w:proofErr w:type="spellEnd"/>
+      <w:r>
+        <w:t xml:space="preserve"> will have </w:t>
+      </w:r>
+      <w:proofErr w:type="spellStart"/>
+      <w:r>
+        <w:t>findByTokenCode</w:t>
+      </w:r>
+      <w:proofErr w:type="spellEnd"/>
+      <w:r>
+        <w:t xml:space="preserve"> to verify the access of the user in utilizing the system</w:t>
+      </w:r>
+    </w:p>
+    <w:p>
+      <w:pPr>
+        <w:numPr>
+          <w:ilvl w:val="1"/>
+          <w:numId w:val="3"/>
+        </w:numPr>
+      </w:pPr>
+      <w:proofErr w:type="spellStart"/>
+      <w:r>
+        <w:t>VenueRepository</w:t>
+      </w:r>
+      <w:proofErr w:type="spellEnd"/>
+      <w:r>
+        <w:t xml:space="preserve"> will have </w:t>
+      </w:r>
+      <w:proofErr w:type="spellStart"/>
+      <w:r>
+        <w:t>findByVenueName</w:t>
+      </w:r>
+      <w:proofErr w:type="spellEnd"/>
+      <w:r>
+        <w:t xml:space="preserve"> for the controller to return the list of events held in that venue for a specific time span</w:t>
+      </w:r>
+    </w:p>
+    <w:p>
+      <w:pPr>
+        <w:numPr>
+          <w:ilvl w:val="1"/>
+          <w:numId w:val="3"/>
+        </w:numPr>
+      </w:pPr>
+      <w:proofErr w:type="spellStart"/>
+      <w:r>
         <w:t>AteneoOrgRepository</w:t>
       </w:r>
       <w:proofErr w:type="spellEnd"/>
@@ -924,49 +1111,7 @@
         <w:t xml:space="preserve"> for the controller to return the details of the inputted event name</w:t>
       </w:r>
     </w:p>
-    <w:p>
-      <w:pPr>
-        <w:rPr>
-          <w:b/>
-        </w:rPr>
-      </w:pPr>
-    </w:p>
-    <w:p>
-      <w:pPr>
-        <w:rPr>
-          <w:b/>
-        </w:rPr>
-      </w:pPr>
-    </w:p>
-    <w:p>
-      <w:r>
-        <w:t>Notes:</w:t>
-      </w:r>
-    </w:p>
-    <w:p>
-      <w:pPr>
-        <w:pStyle w:val="ListParagraph"/>
-        <w:numPr>
-          <w:ilvl w:val="0"/>
-          <w:numId w:val="7"/>
-        </w:numPr>
-      </w:pPr>
-      <w:r>
-        <w:t>Add registration process – add user profile (adds another entity)</w:t>
-      </w:r>
-    </w:p>
-    <w:p>
-      <w:pPr>
-        <w:pStyle w:val="ListParagraph"/>
-        <w:numPr>
-          <w:ilvl w:val="1"/>
-          <w:numId w:val="7"/>
-        </w:numPr>
-      </w:pPr>
-      <w:r>
-        <w:t>Logging in (token management system – another entity)</w:t>
-      </w:r>
-    </w:p>
+    <w:p/>
     <w:sectPr>
       <w:footerReference w:type="default" r:id="rId7"/>
       <w:pgSz w:w="11906" w:h="16838"/>

</xml_diff>

<commit_message>
Added Entities and Repos & slightly edited EventManager
Added the other Entities and Repositories. Will double check if the variable type are correct...

realigned the EventManager with the new entities, and added a comment for the newEvent method
</commit_message>
<xml_diff>
--- a/CS119.2 - Project Proposal .docx
+++ b/CS119.2 - Project Proposal .docx
@@ -605,285 +605,381 @@
         </w:numPr>
       </w:pPr>
       <w:r>
-        <w:t>Suppose we have a database of users who will interact with the system, then we can set a</w:t>
+        <w:t>Suppose we have a database of users who will interact with the system, then we can set a User Entity with the following columns:</w:t>
+      </w:r>
+    </w:p>
+    <w:p>
+      <w:pPr>
+        <w:numPr>
+          <w:ilvl w:val="1"/>
+          <w:numId w:val="3"/>
+        </w:numPr>
+      </w:pPr>
+      <w:proofErr w:type="spellStart"/>
+      <w:r>
+        <w:t>user</w:t>
+      </w:r>
+      <w:r>
+        <w:t>I</w:t>
+      </w:r>
+      <w:r>
+        <w:t>d</w:t>
+      </w:r>
+      <w:proofErr w:type="spellEnd"/>
+    </w:p>
+    <w:p>
+      <w:pPr>
+        <w:numPr>
+          <w:ilvl w:val="1"/>
+          <w:numId w:val="3"/>
+        </w:numPr>
+      </w:pPr>
+      <w:proofErr w:type="spellStart"/>
+      <w:r>
+        <w:t>user</w:t>
+      </w:r>
+      <w:r>
+        <w:t>N</w:t>
+      </w:r>
+      <w:r>
+        <w:t>ame</w:t>
+      </w:r>
+      <w:proofErr w:type="spellEnd"/>
+    </w:p>
+    <w:p>
+      <w:pPr>
+        <w:numPr>
+          <w:ilvl w:val="1"/>
+          <w:numId w:val="3"/>
+        </w:numPr>
+      </w:pPr>
+      <w:proofErr w:type="spellStart"/>
+      <w:r>
+        <w:t>user</w:t>
+      </w:r>
+      <w:r>
+        <w:t>P</w:t>
+      </w:r>
+      <w:r>
+        <w:t>assword</w:t>
+      </w:r>
+      <w:proofErr w:type="spellEnd"/>
+    </w:p>
+    <w:p>
+      <w:pPr>
+        <w:numPr>
+          <w:ilvl w:val="0"/>
+          <w:numId w:val="3"/>
+        </w:numPr>
+      </w:pPr>
+      <w:r>
+        <w:t>Along with the user entity, we will also have a Token Entity with the following columns:</w:t>
+      </w:r>
+    </w:p>
+    <w:p>
+      <w:pPr>
+        <w:numPr>
+          <w:ilvl w:val="1"/>
+          <w:numId w:val="3"/>
+        </w:numPr>
+      </w:pPr>
+      <w:proofErr w:type="spellStart"/>
+      <w:r>
+        <w:t>tokenI</w:t>
+      </w:r>
+      <w:r>
+        <w:t>d</w:t>
+      </w:r>
+      <w:proofErr w:type="spellEnd"/>
+    </w:p>
+    <w:p>
+      <w:pPr>
+        <w:numPr>
+          <w:ilvl w:val="1"/>
+          <w:numId w:val="3"/>
+        </w:numPr>
+      </w:pPr>
+      <w:proofErr w:type="spellStart"/>
+      <w:r>
+        <w:t>token</w:t>
+      </w:r>
+      <w:r>
+        <w:t>C</w:t>
+      </w:r>
+      <w:r>
+        <w:t>ode</w:t>
+      </w:r>
+      <w:proofErr w:type="spellEnd"/>
+    </w:p>
+    <w:p>
+      <w:pPr>
+        <w:numPr>
+          <w:ilvl w:val="1"/>
+          <w:numId w:val="3"/>
+        </w:numPr>
+      </w:pPr>
+      <w:proofErr w:type="spellStart"/>
+      <w:r>
+        <w:t>user</w:t>
+      </w:r>
+      <w:r>
+        <w:t>I</w:t>
+      </w:r>
+      <w:r>
+        <w:t>d</w:t>
+      </w:r>
+      <w:proofErr w:type="spellEnd"/>
+      <w:r>
+        <w:t xml:space="preserve"> (as foreign key)</w:t>
+      </w:r>
+    </w:p>
+    <w:p>
+      <w:pPr>
+        <w:numPr>
+          <w:ilvl w:val="0"/>
+          <w:numId w:val="3"/>
+        </w:numPr>
+      </w:pPr>
+      <w:r>
+        <w:lastRenderedPageBreak/>
+        <w:t xml:space="preserve">Suppose we have a database of venues around Ateneo, then we can set a Venue entity with the following columns: </w:t>
+      </w:r>
+    </w:p>
+    <w:p>
+      <w:pPr>
+        <w:numPr>
+          <w:ilvl w:val="1"/>
+          <w:numId w:val="3"/>
+        </w:numPr>
+      </w:pPr>
+      <w:proofErr w:type="spellStart"/>
+      <w:r>
+        <w:t>venue</w:t>
+      </w:r>
+      <w:r>
+        <w:t>I</w:t>
+      </w:r>
+      <w:r>
+        <w:t>d</w:t>
+      </w:r>
+      <w:proofErr w:type="spellEnd"/>
+      <w:r>
+        <w:t xml:space="preserve">, </w:t>
+      </w:r>
+    </w:p>
+    <w:p>
+      <w:pPr>
+        <w:numPr>
+          <w:ilvl w:val="1"/>
+          <w:numId w:val="3"/>
+        </w:numPr>
+      </w:pPr>
+      <w:proofErr w:type="spellStart"/>
+      <w:r>
+        <w:t>venue</w:t>
+      </w:r>
+      <w:r>
+        <w:t>N</w:t>
+      </w:r>
+      <w:r>
+        <w:t>ame</w:t>
+      </w:r>
+      <w:proofErr w:type="spellEnd"/>
+      <w:r>
+        <w:t xml:space="preserve">, </w:t>
+      </w:r>
+    </w:p>
+    <w:p>
+      <w:pPr>
+        <w:numPr>
+          <w:ilvl w:val="1"/>
+          <w:numId w:val="3"/>
+        </w:numPr>
+      </w:pPr>
+      <w:proofErr w:type="spellStart"/>
+      <w:r>
+        <w:t>venue</w:t>
+      </w:r>
+      <w:r>
+        <w:t>B</w:t>
+      </w:r>
+      <w:r>
+        <w:t>uildingName</w:t>
+      </w:r>
+      <w:proofErr w:type="spellEnd"/>
+      <w:r>
+        <w:t xml:space="preserve">, </w:t>
+      </w:r>
+    </w:p>
+    <w:p>
+      <w:pPr>
+        <w:numPr>
+          <w:ilvl w:val="1"/>
+          <w:numId w:val="3"/>
+        </w:numPr>
+      </w:pPr>
+      <w:proofErr w:type="spellStart"/>
+      <w:r>
+        <w:t>venu</w:t>
+      </w:r>
+      <w:r>
+        <w:t>R</w:t>
+      </w:r>
+      <w:r>
+        <w:t>oomNumber</w:t>
+      </w:r>
+      <w:proofErr w:type="spellEnd"/>
+    </w:p>
+    <w:p>
+      <w:pPr>
+        <w:numPr>
+          <w:ilvl w:val="1"/>
+          <w:numId w:val="3"/>
+        </w:numPr>
+      </w:pPr>
+      <w:proofErr w:type="spellStart"/>
+      <w:r>
+        <w:t>venue</w:t>
+      </w:r>
+      <w:r>
+        <w:t>H</w:t>
+      </w:r>
+      <w:r>
+        <w:t>asAircon</w:t>
+      </w:r>
+      <w:proofErr w:type="spellEnd"/>
+      <w:r>
+        <w:t xml:space="preserve"> (where it is a </w:t>
+      </w:r>
+      <w:proofErr w:type="spellStart"/>
+      <w:r>
+        <w:t>boolean</w:t>
+      </w:r>
+      <w:proofErr w:type="spellEnd"/>
+      <w:r>
+        <w:t xml:space="preserve"> of Yes an</w:t>
+      </w:r>
+      <w:r>
+        <w:t xml:space="preserve">d </w:t>
+      </w:r>
+      <w:r>
+        <w:t>No if aircon exists in the venue)</w:t>
+      </w:r>
+    </w:p>
+    <w:p>
+      <w:pPr>
+        <w:numPr>
+          <w:ilvl w:val="0"/>
+          <w:numId w:val="3"/>
+        </w:numPr>
+      </w:pPr>
+      <w:r>
+        <w:t xml:space="preserve">Suppose we have a database of organizations in Ateneo, then we can set </w:t>
+      </w:r>
+      <w:proofErr w:type="gramStart"/>
+      <w:r>
+        <w:t>a</w:t>
+      </w:r>
+      <w:proofErr w:type="gramEnd"/>
+      <w:r>
+        <w:t xml:space="preserve"> </w:t>
+      </w:r>
+      <w:proofErr w:type="spellStart"/>
+      <w:r>
+        <w:t>Ateneo_Org</w:t>
+      </w:r>
+      <w:proofErr w:type="spellEnd"/>
+      <w:r>
+        <w:t xml:space="preserve"> entity with the following columns:</w:t>
+      </w:r>
+    </w:p>
+    <w:p>
+      <w:pPr>
+        <w:numPr>
+          <w:ilvl w:val="1"/>
+          <w:numId w:val="3"/>
+        </w:numPr>
+      </w:pPr>
+      <w:proofErr w:type="spellStart"/>
+      <w:r>
+        <w:t>o</w:t>
+      </w:r>
+      <w:r>
+        <w:t>rg</w:t>
+      </w:r>
+      <w:r>
+        <w:t>I</w:t>
+      </w:r>
+      <w:r>
+        <w:t>d</w:t>
+      </w:r>
+      <w:proofErr w:type="spellEnd"/>
+    </w:p>
+    <w:p>
+      <w:pPr>
+        <w:numPr>
+          <w:ilvl w:val="1"/>
+          <w:numId w:val="3"/>
+        </w:numPr>
+      </w:pPr>
+      <w:proofErr w:type="spellStart"/>
+      <w:r>
+        <w:t>o</w:t>
+      </w:r>
+      <w:r>
+        <w:t>rg</w:t>
+      </w:r>
+      <w:r>
+        <w:t>N</w:t>
+      </w:r>
+      <w:r>
+        <w:t>ame</w:t>
+      </w:r>
+      <w:proofErr w:type="spellEnd"/>
+    </w:p>
+    <w:p>
+      <w:pPr>
+        <w:numPr>
+          <w:ilvl w:val="1"/>
+          <w:numId w:val="3"/>
+        </w:numPr>
+      </w:pPr>
+      <w:proofErr w:type="spellStart"/>
+      <w:r>
+        <w:t>o</w:t>
+      </w:r>
+      <w:r>
+        <w:t>rg</w:t>
+      </w:r>
+      <w:r>
+        <w:t>A</w:t>
+      </w:r>
+      <w:r>
+        <w:t>cronym</w:t>
+      </w:r>
+      <w:proofErr w:type="spellEnd"/>
+    </w:p>
+    <w:p>
+      <w:pPr>
+        <w:numPr>
+          <w:ilvl w:val="1"/>
+          <w:numId w:val="3"/>
+        </w:numPr>
+      </w:pPr>
+      <w:proofErr w:type="spellStart"/>
+      <w:r>
+        <w:t>o</w:t>
       </w:r>
       <w:bookmarkStart w:id="0" w:name="_GoBack"/>
       <w:bookmarkEnd w:id="0"/>
       <w:r>
-        <w:t xml:space="preserve"> User Entity with the following columns:</w:t>
-      </w:r>
-    </w:p>
-    <w:p>
-      <w:pPr>
-        <w:numPr>
-          <w:ilvl w:val="1"/>
-          <w:numId w:val="3"/>
-        </w:numPr>
-      </w:pPr>
-      <w:proofErr w:type="spellStart"/>
-      <w:r>
-        <w:t>user_id</w:t>
-      </w:r>
-      <w:proofErr w:type="spellEnd"/>
-    </w:p>
-    <w:p>
-      <w:pPr>
-        <w:numPr>
-          <w:ilvl w:val="1"/>
-          <w:numId w:val="3"/>
-        </w:numPr>
-      </w:pPr>
-      <w:proofErr w:type="spellStart"/>
-      <w:r>
-        <w:t>user_name</w:t>
-      </w:r>
-      <w:proofErr w:type="spellEnd"/>
-    </w:p>
-    <w:p>
-      <w:pPr>
-        <w:numPr>
-          <w:ilvl w:val="1"/>
-          <w:numId w:val="3"/>
-        </w:numPr>
-      </w:pPr>
-      <w:proofErr w:type="spellStart"/>
-      <w:r>
-        <w:t>user_password</w:t>
-      </w:r>
-      <w:proofErr w:type="spellEnd"/>
-    </w:p>
-    <w:p>
-      <w:pPr>
-        <w:numPr>
-          <w:ilvl w:val="0"/>
-          <w:numId w:val="3"/>
-        </w:numPr>
-      </w:pPr>
-      <w:r>
-        <w:t>Along with the user entity, we will also have a Token Entity with the following columns:</w:t>
-      </w:r>
-    </w:p>
-    <w:p>
-      <w:pPr>
-        <w:numPr>
-          <w:ilvl w:val="1"/>
-          <w:numId w:val="3"/>
-        </w:numPr>
-      </w:pPr>
-      <w:proofErr w:type="spellStart"/>
-      <w:r>
-        <w:t>token_id</w:t>
-      </w:r>
-      <w:proofErr w:type="spellEnd"/>
-    </w:p>
-    <w:p>
-      <w:pPr>
-        <w:numPr>
-          <w:ilvl w:val="1"/>
-          <w:numId w:val="3"/>
-        </w:numPr>
-      </w:pPr>
-      <w:proofErr w:type="spellStart"/>
-      <w:r>
-        <w:t>token_code</w:t>
-      </w:r>
-      <w:proofErr w:type="spellEnd"/>
-    </w:p>
-    <w:p>
-      <w:pPr>
-        <w:numPr>
-          <w:ilvl w:val="1"/>
-          <w:numId w:val="3"/>
-        </w:numPr>
-      </w:pPr>
-      <w:proofErr w:type="spellStart"/>
-      <w:r>
-        <w:t>user_id</w:t>
-      </w:r>
-      <w:proofErr w:type="spellEnd"/>
-      <w:r>
-        <w:t xml:space="preserve"> (as foreign key)</w:t>
-      </w:r>
-    </w:p>
-    <w:p>
-      <w:pPr>
-        <w:numPr>
-          <w:ilvl w:val="0"/>
-          <w:numId w:val="3"/>
-        </w:numPr>
-      </w:pPr>
-      <w:r>
-        <w:lastRenderedPageBreak/>
-        <w:t xml:space="preserve">Suppose we have a database of venues around Ateneo, then we can set a Venue entity with the following columns: </w:t>
-      </w:r>
-    </w:p>
-    <w:p>
-      <w:pPr>
-        <w:numPr>
-          <w:ilvl w:val="1"/>
-          <w:numId w:val="3"/>
-        </w:numPr>
-      </w:pPr>
-      <w:proofErr w:type="spellStart"/>
-      <w:r>
-        <w:t>venue_id</w:t>
-      </w:r>
-      <w:proofErr w:type="spellEnd"/>
-      <w:r>
-        <w:t xml:space="preserve">, </w:t>
-      </w:r>
-    </w:p>
-    <w:p>
-      <w:pPr>
-        <w:numPr>
-          <w:ilvl w:val="1"/>
-          <w:numId w:val="3"/>
-        </w:numPr>
-      </w:pPr>
-      <w:proofErr w:type="spellStart"/>
-      <w:r>
-        <w:t>venue_name</w:t>
-      </w:r>
-      <w:proofErr w:type="spellEnd"/>
-      <w:r>
-        <w:t xml:space="preserve">, </w:t>
-      </w:r>
-    </w:p>
-    <w:p>
-      <w:pPr>
-        <w:numPr>
-          <w:ilvl w:val="1"/>
-          <w:numId w:val="3"/>
-        </w:numPr>
-      </w:pPr>
-      <w:proofErr w:type="spellStart"/>
-      <w:r>
-        <w:t>venue_buildingName</w:t>
-      </w:r>
-      <w:proofErr w:type="spellEnd"/>
-      <w:r>
-        <w:t xml:space="preserve">, </w:t>
-      </w:r>
-    </w:p>
-    <w:p>
-      <w:pPr>
-        <w:numPr>
-          <w:ilvl w:val="1"/>
-          <w:numId w:val="3"/>
-        </w:numPr>
-      </w:pPr>
-      <w:proofErr w:type="spellStart"/>
-      <w:r>
-        <w:t>venue_roomNumber</w:t>
-      </w:r>
-      <w:proofErr w:type="spellEnd"/>
-    </w:p>
-    <w:p>
-      <w:pPr>
-        <w:numPr>
-          <w:ilvl w:val="1"/>
-          <w:numId w:val="3"/>
-        </w:numPr>
-      </w:pPr>
-      <w:proofErr w:type="spellStart"/>
-      <w:r>
-        <w:t>venue_hasAircon</w:t>
-      </w:r>
-      <w:proofErr w:type="spellEnd"/>
-      <w:r>
-        <w:t xml:space="preserve"> (where it is a </w:t>
-      </w:r>
-      <w:proofErr w:type="spellStart"/>
-      <w:r>
-        <w:t>boolean</w:t>
-      </w:r>
-      <w:proofErr w:type="spellEnd"/>
-      <w:r>
-        <w:t xml:space="preserve"> of Yes an</w:t>
-      </w:r>
-      <w:r>
-        <w:t xml:space="preserve">d </w:t>
-      </w:r>
-      <w:r>
-        <w:t>No if aircon exists in the venue)</w:t>
-      </w:r>
-    </w:p>
-    <w:p>
-      <w:pPr>
-        <w:numPr>
-          <w:ilvl w:val="0"/>
-          <w:numId w:val="3"/>
-        </w:numPr>
-      </w:pPr>
-      <w:r>
-        <w:t xml:space="preserve">Suppose we have a database of organizations in Ateneo, then we can set </w:t>
-      </w:r>
-      <w:proofErr w:type="gramStart"/>
-      <w:r>
-        <w:t>a</w:t>
-      </w:r>
-      <w:proofErr w:type="gramEnd"/>
-      <w:r>
-        <w:t xml:space="preserve"> </w:t>
-      </w:r>
-      <w:proofErr w:type="spellStart"/>
-      <w:r>
-        <w:t>Ateneo_Org</w:t>
-      </w:r>
-      <w:proofErr w:type="spellEnd"/>
-      <w:r>
-        <w:t xml:space="preserve"> entity with the following columns:</w:t>
-      </w:r>
-    </w:p>
-    <w:p>
-      <w:pPr>
-        <w:numPr>
-          <w:ilvl w:val="1"/>
-          <w:numId w:val="3"/>
-        </w:numPr>
-      </w:pPr>
-      <w:proofErr w:type="spellStart"/>
-      <w:r>
-        <w:t>Org_id</w:t>
-      </w:r>
-      <w:proofErr w:type="spellEnd"/>
-    </w:p>
-    <w:p>
-      <w:pPr>
-        <w:numPr>
-          <w:ilvl w:val="1"/>
-          <w:numId w:val="3"/>
-        </w:numPr>
-      </w:pPr>
-      <w:proofErr w:type="spellStart"/>
-      <w:r>
-        <w:t>Org_name</w:t>
-      </w:r>
-      <w:proofErr w:type="spellEnd"/>
-    </w:p>
-    <w:p>
-      <w:pPr>
-        <w:numPr>
-          <w:ilvl w:val="1"/>
-          <w:numId w:val="3"/>
-        </w:numPr>
-      </w:pPr>
-      <w:proofErr w:type="spellStart"/>
-      <w:r>
-        <w:t>Org_acronym</w:t>
-      </w:r>
-      <w:proofErr w:type="spellEnd"/>
-    </w:p>
-    <w:p>
-      <w:pPr>
-        <w:numPr>
-          <w:ilvl w:val="1"/>
-          <w:numId w:val="3"/>
-        </w:numPr>
-      </w:pPr>
-      <w:proofErr w:type="spellStart"/>
-      <w:r>
-        <w:t>Org_accreditation</w:t>
+        <w:t>rg</w:t>
+      </w:r>
+      <w:r>
+        <w:t>A</w:t>
+      </w:r>
+      <w:r>
+        <w:t>ccreditation</w:t>
       </w:r>
       <w:proofErr w:type="spellEnd"/>
       <w:r>

</xml_diff>